<commit_message>
commit for changed text file
</commit_message>
<xml_diff>
--- a/conflict_text_file.docx
+++ b/conflict_text_file.docx
@@ -4,27 +4,22 @@
   <w:body>
     <w:p>
       <w:r>
-        <w:t>Текст до внесения изменений:</w:t>
+        <w:t xml:space="preserve">Текст </w:t>
+      </w:r>
+      <w:r>
+        <w:t>п</w:t>
+      </w:r>
+      <w:r>
+        <w:t>о</w:t>
+      </w:r>
+      <w:r>
+        <w:t>сле</w:t>
+      </w:r>
+      <w:r>
+        <w:t xml:space="preserve"> внесения изменений:</w:t>
       </w:r>
       <w:r>
         <w:br/>
-        <w:t>1</w:t>
-      </w:r>
-      <w:r>
-        <w:br/>
-        <w:t>2</w:t>
-      </w:r>
-      <w:r>
-        <w:br/>
-        <w:t>3</w:t>
-      </w:r>
-      <w:r>
-        <w:br/>
-        <w:t>4</w:t>
-      </w:r>
-      <w:r>
-        <w:br/>
-        <w:t>5</w:t>
       </w:r>
     </w:p>
     <w:sectPr>

</xml_diff>

<commit_message>
commit for add text file
</commit_message>
<xml_diff>
--- a/conflict_text_file.docx
+++ b/conflict_text_file.docx
@@ -17,14 +17,6 @@
       <w:r>
         <w:br/>
         <w:t>3</w:t>
-      </w:r>
-      <w:r>
-        <w:br/>
-        <w:t>4</w:t>
-      </w:r>
-      <w:r>
-        <w:br/>
-        <w:t>5</w:t>
       </w:r>
     </w:p>
     <w:sectPr>

</xml_diff>